<commit_message>
format input with command branch
</commit_message>
<xml_diff>
--- a/Kebutuhan Visit CTB Data Chatbot Telegram Telkom.docx
+++ b/Kebutuhan Visit CTB Data Chatbot Telegram Telkom.docx
@@ -5,7 +5,6 @@
     <w:p>
       <w:pPr>
         <w:spacing w:line="276" w:lineRule="auto"/>
-        <w:jc w:val="center"/>
       </w:pPr>
       <w:proofErr w:type="spellStart"/>
       <w:r>
@@ -1234,6 +1233,7 @@
         <w:spacing w:line="276" w:lineRule="auto"/>
         <w:ind w:firstLine="360"/>
       </w:pPr>
+      <w:bookmarkStart w:id="0" w:name="_GoBack"/>
       <w:r>
         <w:rPr>
           <w:noProof/>
@@ -1287,6 +1287,7 @@
           </wp:inline>
         </w:drawing>
       </w:r>
+      <w:bookmarkEnd w:id="0"/>
     </w:p>
     <w:p>
       <w:pPr>
@@ -1301,8 +1302,6 @@
           <w:bCs/>
         </w:rPr>
       </w:pPr>
-      <w:bookmarkStart w:id="0" w:name="_GoBack"/>
-      <w:bookmarkEnd w:id="0"/>
       <w:proofErr w:type="spellStart"/>
       <w:r>
         <w:rPr>

</xml_diff>